<commit_message>
Actualización de las opciones de las tareas pendientes
</commit_message>
<xml_diff>
--- a/RLC.docx
+++ b/RLC.docx
@@ -4,10 +4,13 @@
   <w:body>
     <w:p>
       <w:r>
-        <w:t>https://www.youtube.com/watch?v=S-Fk11GYq3g&amp;feature=youtu.be</w:t>
+        <w:t xml:space="preserve">    </w:t>
       </w:r>
       <w:bookmarkStart w:id="0" w:name="_GoBack"/>
       <w:bookmarkEnd w:id="0"/>
+      <w:r>
+        <w:t>https://www.youtube.com/watch?v=S-Fk11GYq3g&amp;feature=youtu.be</w:t>
+      </w:r>
     </w:p>
     <w:p>
       <w:r>

</xml_diff>